<commit_message>
Added CPIV - Improv
</commit_message>
<xml_diff>
--- a/checkpoints/CPIV-30.docx
+++ b/checkpoints/CPIV-30.docx
@@ -35,13 +35,12 @@
           <w:p>
             <w:pPr>
               <w:rPr>
-                <w:lang w:val="en-US"/>
+                <w:lang w:val="en-GB"/>
               </w:rPr>
             </w:pPr>
             <w:r>
               <w:rPr>
-                <w:noProof/>
-                <w:lang w:val="en-US"/>
+                <w:lang w:val="en-GB"/>
               </w:rPr>
               <mc:AlternateContent>
                 <mc:Choice Requires="wpg">
@@ -167,7 +166,7 @@
                 </mc:Choice>
                 <mc:Fallback>
                   <w:pict>
-                    <v:group w14:anchorId="2EE18646" id="Group 3" o:spid="_x0000_s1026" style="width:158.95pt;height:102.3pt;mso-position-horizontal-relative:char;mso-position-vertical-relative:line" coordorigin="3450" coordsize="20185,12992" o:gfxdata="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">
+                    <v:group w14:anchorId="2EE18646" id="Group 3" o:spid="_x0000_s1026" style="width:158.95pt;height:102.3pt;mso-position-horizontal-relative:char;mso-position-vertical-relative:line" coordorigin="3450" coordsize="20185,12992" o:gfxdata="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">
                       <v:shapetype id="_x0000_t75" coordsize="21600,21600" o:spt="75" o:preferrelative="t" path="m@4@5l@4@11@9@11@9@5xe" filled="f" stroked="f">
                         <v:stroke joinstyle="miter"/>
                         <v:formulas>
@@ -187,14 +186,14 @@
                         <v:path o:extrusionok="f" gradientshapeok="t" o:connecttype="rect"/>
                         <o:lock v:ext="edit" aspectratio="t"/>
                       </v:shapetype>
-                      <v:shape id="Picture 1" o:spid="_x0000_s1027" type="#_x0000_t75" style="position:absolute;left:3450;width:20186;height:12130;visibility:visible;mso-wrap-style:square" o:gfxdata="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">
+                      <v:shape id="Picture 1" o:spid="_x0000_s1027" type="#_x0000_t75" style="position:absolute;left:3450;width:20186;height:12130;visibility:visible;mso-wrap-style:square" o:gfxdata="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">
                         <v:imagedata r:id="rId7" o:title="" croptop="2772f" cropbottom="7678f" cropleft="7693f" cropright="7835f"/>
                       </v:shape>
                       <v:shapetype id="_x0000_t202" coordsize="21600,21600" o:spt="202" path="m,l,21600r21600,l21600,xe">
                         <v:stroke joinstyle="miter"/>
                         <v:path gradientshapeok="t" o:connecttype="rect"/>
                       </v:shapetype>
-                      <v:shape id="Text Box 2" o:spid="_x0000_s1028" type="#_x0000_t202" style="position:absolute;left:6901;top:9487;width:13197;height:3505;visibility:visible;mso-wrap-style:square;v-text-anchor:top" o:gfxdata="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" filled="f" stroked="f" strokeweight=".5pt">
+                      <v:shape id="Text Box 2" o:spid="_x0000_s1028" type="#_x0000_t202" style="position:absolute;left:6901;top:9487;width:13197;height:3505;visibility:visible;mso-wrap-style:square;v-text-anchor:top" o:gfxdata="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" filled="f" stroked="f" strokeweight=".5pt">
                         <v:textbox>
                           <w:txbxContent>
                             <w:p>
@@ -252,7 +251,7 @@
                 <w:color w:val="2F5496" w:themeColor="accent1" w:themeShade="BF"/>
                 <w:sz w:val="40"/>
                 <w:szCs w:val="40"/>
-                <w:lang w:val="en-US"/>
+                <w:lang w:val="en-GB"/>
               </w:rPr>
             </w:pPr>
             <w:r>
@@ -261,7 +260,7 @@
                 <w:color w:val="2F5496" w:themeColor="accent1" w:themeShade="BF"/>
                 <w:sz w:val="40"/>
                 <w:szCs w:val="40"/>
-                <w:lang w:val="en-US"/>
+                <w:lang w:val="en-GB"/>
               </w:rPr>
               <w:t xml:space="preserve">Checkpoint </w:t>
             </w:r>
@@ -271,7 +270,7 @@
                 <w:color w:val="2F5496" w:themeColor="accent1" w:themeShade="BF"/>
                 <w:sz w:val="40"/>
                 <w:szCs w:val="40"/>
-                <w:lang w:val="en-US"/>
+                <w:lang w:val="en-GB"/>
               </w:rPr>
               <w:t>I</w:t>
             </w:r>
@@ -281,7 +280,7 @@
                 <w:color w:val="2F5496" w:themeColor="accent1" w:themeShade="BF"/>
                 <w:sz w:val="40"/>
                 <w:szCs w:val="40"/>
-                <w:lang w:val="en-US"/>
+                <w:lang w:val="en-GB"/>
               </w:rPr>
               <w:t>V</w:t>
             </w:r>
@@ -291,7 +290,7 @@
                 <w:color w:val="2F5496" w:themeColor="accent1" w:themeShade="BF"/>
                 <w:sz w:val="40"/>
                 <w:szCs w:val="40"/>
-                <w:lang w:val="en-US"/>
+                <w:lang w:val="en-GB"/>
               </w:rPr>
               <w:t xml:space="preserve">: </w:t>
             </w:r>
@@ -301,7 +300,7 @@
                 <w:color w:val="2F5496" w:themeColor="accent1" w:themeShade="BF"/>
                 <w:sz w:val="40"/>
                 <w:szCs w:val="40"/>
-                <w:lang w:val="en-US"/>
+                <w:lang w:val="en-GB"/>
               </w:rPr>
               <w:t>Second</w:t>
             </w:r>
@@ -311,7 +310,7 @@
                 <w:color w:val="2F5496" w:themeColor="accent1" w:themeShade="BF"/>
                 <w:sz w:val="40"/>
                 <w:szCs w:val="40"/>
-                <w:lang w:val="en-US"/>
+                <w:lang w:val="en-GB"/>
               </w:rPr>
               <w:t xml:space="preserve"> Prototype</w:t>
             </w:r>
@@ -323,7 +322,7 @@
                 <w:color w:val="2F5496" w:themeColor="accent1" w:themeShade="BF"/>
                 <w:sz w:val="40"/>
                 <w:szCs w:val="40"/>
-                <w:lang w:val="en-US"/>
+                <w:lang w:val="en-GB"/>
               </w:rPr>
             </w:pPr>
           </w:p>
@@ -338,8 +337,7 @@
           <w:p>
             <w:pPr>
               <w:rPr>
-                <w:noProof/>
-                <w:lang w:val="en-US"/>
+                <w:lang w:val="en-GB"/>
               </w:rPr>
             </w:pPr>
           </w:p>
@@ -355,7 +353,7 @@
                 <w:color w:val="2F5496" w:themeColor="accent1" w:themeShade="BF"/>
                 <w:sz w:val="28"/>
                 <w:szCs w:val="28"/>
-                <w:lang w:val="en-US"/>
+                <w:lang w:val="en-GB"/>
               </w:rPr>
             </w:pPr>
             <w:r>
@@ -364,7 +362,7 @@
                 <w:color w:val="2F5496" w:themeColor="accent1" w:themeShade="BF"/>
                 <w:sz w:val="28"/>
                 <w:szCs w:val="28"/>
-                <w:lang w:val="en-US"/>
+                <w:lang w:val="en-GB"/>
               </w:rPr>
               <w:t>Group</w:t>
             </w:r>
@@ -374,7 +372,7 @@
                 <w:color w:val="2F5496" w:themeColor="accent1" w:themeShade="BF"/>
                 <w:sz w:val="28"/>
                 <w:szCs w:val="28"/>
-                <w:lang w:val="en-US"/>
+                <w:lang w:val="en-GB"/>
               </w:rPr>
               <w:t>:</w:t>
             </w:r>
@@ -391,7 +389,7 @@
                 <w:color w:val="2F5496" w:themeColor="accent1" w:themeShade="BF"/>
                 <w:sz w:val="28"/>
                 <w:szCs w:val="28"/>
-                <w:lang w:val="en-US"/>
+                <w:lang w:val="en-GB"/>
               </w:rPr>
             </w:pPr>
             <w:r>
@@ -400,7 +398,7 @@
                 <w:color w:val="2F5496" w:themeColor="accent1" w:themeShade="BF"/>
                 <w:sz w:val="28"/>
                 <w:szCs w:val="28"/>
-                <w:lang w:val="en-US"/>
+                <w:lang w:val="en-GB"/>
               </w:rPr>
               <w:t>G30</w:t>
             </w:r>
@@ -416,8 +414,7 @@
           <w:p>
             <w:pPr>
               <w:rPr>
-                <w:noProof/>
-                <w:lang w:val="en-US"/>
+                <w:lang w:val="en-GB"/>
               </w:rPr>
             </w:pPr>
           </w:p>
@@ -433,7 +430,7 @@
                 <w:color w:val="2F5496" w:themeColor="accent1" w:themeShade="BF"/>
                 <w:sz w:val="28"/>
                 <w:szCs w:val="28"/>
-                <w:lang w:val="en-US"/>
+                <w:lang w:val="en-GB"/>
               </w:rPr>
             </w:pPr>
             <w:r>
@@ -442,7 +439,7 @@
                 <w:color w:val="2F5496" w:themeColor="accent1" w:themeShade="BF"/>
                 <w:sz w:val="28"/>
                 <w:szCs w:val="28"/>
-                <w:lang w:val="en-US"/>
+                <w:lang w:val="en-GB"/>
               </w:rPr>
               <w:t>Date:</w:t>
             </w:r>
@@ -459,7 +456,7 @@
                 <w:color w:val="2F5496" w:themeColor="accent1" w:themeShade="BF"/>
                 <w:sz w:val="28"/>
                 <w:szCs w:val="28"/>
-                <w:lang w:val="en-US"/>
+                <w:lang w:val="en-GB"/>
               </w:rPr>
             </w:pPr>
             <w:r>
@@ -468,7 +465,7 @@
                 <w:color w:val="2F5496" w:themeColor="accent1" w:themeShade="BF"/>
                 <w:sz w:val="28"/>
                 <w:szCs w:val="28"/>
-                <w:lang w:val="en-US"/>
+                <w:lang w:val="en-GB"/>
               </w:rPr>
               <w:t>12/10/2024</w:t>
             </w:r>
@@ -487,8 +484,7 @@
           <w:p>
             <w:pPr>
               <w:rPr>
-                <w:noProof/>
-                <w:lang w:val="en-US"/>
+                <w:lang w:val="en-GB"/>
               </w:rPr>
             </w:pPr>
           </w:p>
@@ -504,7 +500,7 @@
                 <w:color w:val="2F5496" w:themeColor="accent1" w:themeShade="BF"/>
                 <w:sz w:val="28"/>
                 <w:szCs w:val="28"/>
-                <w:lang w:val="en-US"/>
+                <w:lang w:val="en-GB"/>
               </w:rPr>
             </w:pPr>
           </w:p>
@@ -520,7 +516,7 @@
                 <w:color w:val="2F5496" w:themeColor="accent1" w:themeShade="BF"/>
                 <w:sz w:val="28"/>
                 <w:szCs w:val="28"/>
-                <w:lang w:val="en-US"/>
+                <w:lang w:val="en-GB"/>
               </w:rPr>
             </w:pPr>
           </w:p>
@@ -532,247 +528,857 @@
         <w:pStyle w:val="Heading1"/>
         <w:keepLines w:val="0"/>
         <w:rPr>
-          <w:lang w:val="en-US"/>
-        </w:rPr>
-      </w:pPr>
-      <w:r>
-        <w:rPr>
-          <w:lang w:val="en-US"/>
+          <w:lang w:val="en-GB"/>
+        </w:rPr>
+      </w:pPr>
+      <w:r>
+        <w:rPr>
+          <w:lang w:val="en-GB"/>
         </w:rPr>
         <w:t>Code</w:t>
       </w:r>
       <w:r>
         <w:rPr>
-          <w:lang w:val="en-US"/>
+          <w:lang w:val="en-GB"/>
         </w:rPr>
         <w:t xml:space="preserve"> Architecture</w:t>
       </w:r>
     </w:p>
     <w:p>
       <w:pPr>
+        <w:rPr>
+          <w:lang w:val="en-GB"/>
+        </w:rPr>
+      </w:pPr>
+      <w:r>
+        <w:rPr>
+          <w:lang w:val="en-GB"/>
+        </w:rPr>
+        <w:t xml:space="preserve">We added a folder called `lib` for libraries called `topojson ` allowing us to draw the map. We then added the </w:t>
+      </w:r>
+      <w:r>
+        <w:rPr>
+          <w:lang w:val="en-GB"/>
+        </w:rPr>
+        <w:t>map.js file which contains all the code related to the drawing of the map, data handling and interactions</w:t>
+      </w:r>
+      <w:r>
+        <w:rPr>
+          <w:lang w:val="en-GB"/>
+        </w:rPr>
+        <w:t>. In the dataloader file we updated the files we loaded, since we are now loading other csv after the data pre-processing</w:t>
+      </w:r>
+      <w:r>
+        <w:rPr>
+          <w:lang w:val="en-GB"/>
+        </w:rPr>
+        <w:t xml:space="preserve">. </w:t>
+      </w:r>
+      <w:r>
+        <w:rPr>
+          <w:lang w:val="en-GB"/>
+        </w:rPr>
+        <w:t xml:space="preserve">We also updated the main.js file since we added eventListener on the selected countries to update the Sankey diagram (more in </w:t>
+      </w:r>
+      <w:r>
+        <w:rPr>
+          <w:lang w:val="en-GB"/>
+        </w:rPr>
+        <w:t>Chart Integration</w:t>
+      </w:r>
+      <w:r>
+        <w:rPr>
+          <w:lang w:val="en-GB"/>
+        </w:rPr>
+        <w:t xml:space="preserve">)/ </w:t>
+      </w:r>
+    </w:p>
+    <w:p>
+      <w:pPr>
         <w:pStyle w:val="Heading1"/>
         <w:keepLines w:val="0"/>
         <w:rPr>
-          <w:rFonts w:asciiTheme="minorHAnsi" w:eastAsiaTheme="minorHAnsi" w:hAnsiTheme="minorHAnsi" w:cstheme="minorBidi"/>
-          <w:color w:val="auto"/>
-          <w:sz w:val="22"/>
-          <w:szCs w:val="22"/>
-          <w:lang w:val="fr-CH"/>
-        </w:rPr>
-      </w:pPr>
-      <w:r>
-        <w:rPr>
-          <w:rFonts w:asciiTheme="minorHAnsi" w:eastAsiaTheme="minorHAnsi" w:hAnsiTheme="minorHAnsi" w:cstheme="minorBidi"/>
-          <w:color w:val="auto"/>
-          <w:sz w:val="22"/>
-          <w:szCs w:val="22"/>
-          <w:highlight w:val="yellow"/>
-          <w:lang w:val="en-US"/>
-        </w:rPr>
-        <w:t xml:space="preserve">Lorem ipsum dolor sit amet, consectetur adipiscing elit. </w:t>
-      </w:r>
-      <w:r>
-        <w:rPr>
-          <w:rFonts w:asciiTheme="minorHAnsi" w:eastAsiaTheme="minorHAnsi" w:hAnsiTheme="minorHAnsi" w:cstheme="minorBidi"/>
-          <w:color w:val="auto"/>
-          <w:sz w:val="22"/>
-          <w:szCs w:val="22"/>
-          <w:highlight w:val="yellow"/>
-          <w:lang w:val="fr-CH"/>
-        </w:rPr>
-        <w:t>Mauris quis tellus bibendum, aliquam mi et, fermentum neque. Sed et lectus at purus consequat accumsan eget nec risus. Suspendisse in luctus enim, vel fermentum mi. Etiam egestas efficitur mauris, sit amet iaculis purus euismod eu. Suspendisse eget ligula ut lacus ullamcorper posuere sit amet eget purus. Nullam et nunc et sem facilisis suscipit. Cras scelerisque congue ex, vitae luctus lectus elementum sed. Duis auctor, turpis quis dictum congue, justo purus tempus arcu, eu elementum quam tortor id sem. Suspendisse maximus, lorem sed auctor euismod, odio lorem tincidunt libero, ut viverra velit leo ut lectus.</w:t>
+          <w:lang w:val="en-GB"/>
+        </w:rPr>
+      </w:pPr>
+      <w:r>
+        <w:rPr>
+          <w:noProof/>
+          <w:lang w:val="en-GB"/>
+        </w:rPr>
+        <w:drawing>
+          <wp:anchor distT="0" distB="0" distL="114300" distR="114300" simplePos="0" relativeHeight="251658240" behindDoc="1" locked="0" layoutInCell="1" allowOverlap="1" wp14:anchorId="4218DAB5" wp14:editId="209A69A2">
+            <wp:simplePos x="0" y="0"/>
+            <wp:positionH relativeFrom="column">
+              <wp:posOffset>3046095</wp:posOffset>
+            </wp:positionH>
+            <wp:positionV relativeFrom="paragraph">
+              <wp:posOffset>414850</wp:posOffset>
+            </wp:positionV>
+            <wp:extent cx="2641600" cy="1418590"/>
+            <wp:effectExtent l="0" t="0" r="0" b="3810"/>
+            <wp:wrapTopAndBottom/>
+            <wp:docPr id="1953240629" name="Picture 4"/>
+            <wp:cNvGraphicFramePr>
+              <a:graphicFrameLocks xmlns:a="http://schemas.openxmlformats.org/drawingml/2006/main" noChangeAspect="1"/>
+            </wp:cNvGraphicFramePr>
+            <a:graphic xmlns:a="http://schemas.openxmlformats.org/drawingml/2006/main">
+              <a:graphicData uri="http://schemas.openxmlformats.org/drawingml/2006/picture">
+                <pic:pic xmlns:pic="http://schemas.openxmlformats.org/drawingml/2006/picture">
+                  <pic:nvPicPr>
+                    <pic:cNvPr id="1953240629" name="Picture 1953240629"/>
+                    <pic:cNvPicPr/>
+                  </pic:nvPicPr>
+                  <pic:blipFill>
+                    <a:blip r:embed="rId8" cstate="print">
+                      <a:extLst>
+                        <a:ext uri="{28A0092B-C50C-407E-A947-70E740481C1C}">
+                          <a14:useLocalDpi xmlns:a14="http://schemas.microsoft.com/office/drawing/2010/main" val="0"/>
+                        </a:ext>
+                      </a:extLst>
+                    </a:blip>
+                    <a:stretch>
+                      <a:fillRect/>
+                    </a:stretch>
+                  </pic:blipFill>
+                  <pic:spPr>
+                    <a:xfrm>
+                      <a:off x="0" y="0"/>
+                      <a:ext cx="2641600" cy="1418590"/>
+                    </a:xfrm>
+                    <a:prstGeom prst="rect">
+                      <a:avLst/>
+                    </a:prstGeom>
+                  </pic:spPr>
+                </pic:pic>
+              </a:graphicData>
+            </a:graphic>
+            <wp14:sizeRelH relativeFrom="page">
+              <wp14:pctWidth>0</wp14:pctWidth>
+            </wp14:sizeRelH>
+            <wp14:sizeRelV relativeFrom="page">
+              <wp14:pctHeight>0</wp14:pctHeight>
+            </wp14:sizeRelV>
+          </wp:anchor>
+        </w:drawing>
+      </w:r>
+      <w:r>
+        <w:rPr>
+          <w:lang w:val="en-GB"/>
+        </w:rPr>
+        <w:drawing>
+          <wp:anchor distT="0" distB="0" distL="114300" distR="114300" simplePos="0" relativeHeight="251659264" behindDoc="1" locked="0" layoutInCell="1" allowOverlap="1" wp14:anchorId="306BD758" wp14:editId="4EE6A2D3">
+            <wp:simplePos x="0" y="0"/>
+            <wp:positionH relativeFrom="column">
+              <wp:posOffset>-1905</wp:posOffset>
+            </wp:positionH>
+            <wp:positionV relativeFrom="paragraph">
+              <wp:posOffset>302553</wp:posOffset>
+            </wp:positionV>
+            <wp:extent cx="3047365" cy="1617345"/>
+            <wp:effectExtent l="0" t="0" r="635" b="0"/>
+            <wp:wrapTight wrapText="bothSides">
+              <wp:wrapPolygon edited="0">
+                <wp:start x="0" y="0"/>
+                <wp:lineTo x="0" y="21371"/>
+                <wp:lineTo x="21514" y="21371"/>
+                <wp:lineTo x="21514" y="0"/>
+                <wp:lineTo x="0" y="0"/>
+              </wp:wrapPolygon>
+            </wp:wrapTight>
+            <wp:docPr id="325407891" name="Picture 3" descr="A screenshot of a computer&#10;&#10;Description automatically generated"/>
+            <wp:cNvGraphicFramePr>
+              <a:graphicFrameLocks xmlns:a="http://schemas.openxmlformats.org/drawingml/2006/main" noChangeAspect="1"/>
+            </wp:cNvGraphicFramePr>
+            <a:graphic xmlns:a="http://schemas.openxmlformats.org/drawingml/2006/main">
+              <a:graphicData uri="http://schemas.openxmlformats.org/drawingml/2006/picture">
+                <pic:pic xmlns:pic="http://schemas.openxmlformats.org/drawingml/2006/picture">
+                  <pic:nvPicPr>
+                    <pic:cNvPr id="325407891" name="Picture 3" descr="A screenshot of a computer&#10;&#10;Description automatically generated"/>
+                    <pic:cNvPicPr/>
+                  </pic:nvPicPr>
+                  <pic:blipFill>
+                    <a:blip r:embed="rId9" cstate="print">
+                      <a:extLst>
+                        <a:ext uri="{28A0092B-C50C-407E-A947-70E740481C1C}">
+                          <a14:useLocalDpi xmlns:a14="http://schemas.microsoft.com/office/drawing/2010/main" val="0"/>
+                        </a:ext>
+                      </a:extLst>
+                    </a:blip>
+                    <a:stretch>
+                      <a:fillRect/>
+                    </a:stretch>
+                  </pic:blipFill>
+                  <pic:spPr>
+                    <a:xfrm>
+                      <a:off x="0" y="0"/>
+                      <a:ext cx="3047365" cy="1617345"/>
+                    </a:xfrm>
+                    <a:prstGeom prst="rect">
+                      <a:avLst/>
+                    </a:prstGeom>
+                  </pic:spPr>
+                </pic:pic>
+              </a:graphicData>
+            </a:graphic>
+            <wp14:sizeRelH relativeFrom="page">
+              <wp14:pctWidth>0</wp14:pctWidth>
+            </wp14:sizeRelH>
+            <wp14:sizeRelV relativeFrom="page">
+              <wp14:pctHeight>0</wp14:pctHeight>
+            </wp14:sizeRelV>
+          </wp:anchor>
+        </w:drawing>
+      </w:r>
+      <w:r>
+        <w:rPr>
+          <w:lang w:val="en-GB"/>
+        </w:rPr>
+        <w:t>Dashboard Layout</w:t>
       </w:r>
     </w:p>
     <w:p>
       <w:pPr>
+        <w:rPr>
+          <w:lang w:val="en-GB"/>
+        </w:rPr>
+      </w:pPr>
+    </w:p>
+    <w:p>
+      <w:pPr>
+        <w:rPr>
+          <w:lang w:val="en-GB"/>
+        </w:rPr>
+      </w:pPr>
+      <w:r>
+        <w:rPr>
+          <w:lang w:val="en-GB"/>
+        </w:rPr>
+        <w:t xml:space="preserve">We implemented the map, </w:t>
+      </w:r>
+      <w:r>
+        <w:rPr>
+          <w:lang w:val="en-GB"/>
+        </w:rPr>
+        <w:t xml:space="preserve">it is completely working, we also implemented some buttons on the top right which allows us to zoom into some countries. </w:t>
+      </w:r>
+      <w:r>
+        <w:rPr>
+          <w:lang w:val="en-GB"/>
+        </w:rPr>
+        <w:t xml:space="preserve">We probably have some details with css to fix in the Sankey diagram to have some round corners for example </w:t>
+      </w:r>
+    </w:p>
+    <w:p>
+      <w:pPr>
         <w:pStyle w:val="Heading1"/>
         <w:keepLines w:val="0"/>
         <w:rPr>
-          <w:lang w:val="fr-CH"/>
-        </w:rPr>
-      </w:pPr>
-      <w:r>
-        <w:rPr>
-          <w:lang w:val="fr-CH"/>
-        </w:rPr>
-        <w:t>Dashboard Layout</w:t>
+          <w:lang w:val="en-GB"/>
+        </w:rPr>
+      </w:pPr>
+      <w:r>
+        <w:rPr>
+          <w:lang w:val="en-GB"/>
+        </w:rPr>
+        <w:t>Data Processing</w:t>
       </w:r>
     </w:p>
     <w:p>
       <w:pPr>
+        <w:rPr>
+          <w:lang w:val="en-GB"/>
+        </w:rPr>
+      </w:pPr>
+      <w:r>
+        <w:rPr>
+          <w:lang w:val="en-GB"/>
+        </w:rPr>
+        <w:t xml:space="preserve">We crated a few CSVs again for different usage, we added a file for the number of </w:t>
+      </w:r>
+      <w:r>
+        <w:rPr>
+          <w:lang w:val="en-GB"/>
+        </w:rPr>
+        <w:t xml:space="preserve">content per country per year which allows us to update the Sankey diagram clearly. </w:t>
+      </w:r>
+    </w:p>
+    <w:p>
+      <w:pPr>
+        <w:rPr>
+          <w:lang w:val="en-GB"/>
+        </w:rPr>
+      </w:pPr>
+      <w:r>
+        <w:rPr>
+          <w:lang w:val="en-GB"/>
+        </w:rPr>
+        <w:t xml:space="preserve">We also added </w:t>
+      </w:r>
+      <w:r>
+        <w:rPr>
+          <w:lang w:val="en-GB"/>
+        </w:rPr>
+        <w:t>a count by year csv</w:t>
+      </w:r>
+    </w:p>
+    <w:tbl>
+      <w:tblPr>
+        <w:tblStyle w:val="ListTable4-Accent5"/>
+        <w:tblW w:w="0" w:type="auto"/>
+        <w:tblInd w:w="1828" w:type="dxa"/>
+        <w:tblLook w:val="04A0" w:firstRow="1" w:lastRow="0" w:firstColumn="1" w:lastColumn="0" w:noHBand="0" w:noVBand="1"/>
+      </w:tblPr>
+      <w:tblGrid>
+        <w:gridCol w:w="628"/>
+        <w:gridCol w:w="1704"/>
+        <w:gridCol w:w="1540"/>
+        <w:gridCol w:w="1532"/>
+      </w:tblGrid>
+      <w:tr>
+        <w:trPr>
+          <w:cnfStyle w:val="100000000000" w:firstRow="1" w:lastRow="0" w:firstColumn="0" w:lastColumn="0" w:oddVBand="0" w:evenVBand="0" w:oddHBand="0" w:evenHBand="0" w:firstRowFirstColumn="0" w:firstRowLastColumn="0" w:lastRowFirstColumn="0" w:lastRowLastColumn="0"/>
+        </w:trPr>
+        <w:tc>
+          <w:tcPr>
+            <w:cnfStyle w:val="001000000000" w:firstRow="0" w:lastRow="0" w:firstColumn="1" w:lastColumn="0" w:oddVBand="0" w:evenVBand="0" w:oddHBand="0" w:evenHBand="0" w:firstRowFirstColumn="0" w:firstRowLastColumn="0" w:lastRowFirstColumn="0" w:lastRowLastColumn="0"/>
+            <w:tcW w:w="0" w:type="auto"/>
+            <w:hideMark/>
+          </w:tcPr>
+          <w:p>
+            <w:pPr>
+              <w:spacing w:after="160" w:line="259" w:lineRule="auto"/>
+              <w:rPr>
+                <w:lang w:val="en-CH"/>
+              </w:rPr>
+            </w:pPr>
+            <w:r>
+              <w:rPr>
+                <w:lang w:val="en-CH"/>
+              </w:rPr>
+              <w:t>Year</w:t>
+            </w:r>
+          </w:p>
+        </w:tc>
+        <w:tc>
+          <w:tcPr>
+            <w:tcW w:w="0" w:type="auto"/>
+            <w:hideMark/>
+          </w:tcPr>
+          <w:p>
+            <w:pPr>
+              <w:spacing w:after="160" w:line="259" w:lineRule="auto"/>
+              <w:cnfStyle w:val="100000000000" w:firstRow="1" w:lastRow="0" w:firstColumn="0" w:lastColumn="0" w:oddVBand="0" w:evenVBand="0" w:oddHBand="0" w:evenHBand="0" w:firstRowFirstColumn="0" w:firstRowLastColumn="0" w:lastRowFirstColumn="0" w:lastRowLastColumn="0"/>
+              <w:rPr>
+                <w:lang w:val="en-CH"/>
+              </w:rPr>
+            </w:pPr>
+            <w:r>
+              <w:rPr>
+                <w:lang w:val="en-CH"/>
+              </w:rPr>
+              <w:t>TVShows_Count</w:t>
+            </w:r>
+          </w:p>
+        </w:tc>
+        <w:tc>
+          <w:tcPr>
+            <w:tcW w:w="0" w:type="auto"/>
+            <w:hideMark/>
+          </w:tcPr>
+          <w:p>
+            <w:pPr>
+              <w:spacing w:after="160" w:line="259" w:lineRule="auto"/>
+              <w:cnfStyle w:val="100000000000" w:firstRow="1" w:lastRow="0" w:firstColumn="0" w:lastColumn="0" w:oddVBand="0" w:evenVBand="0" w:oddHBand="0" w:evenHBand="0" w:firstRowFirstColumn="0" w:firstRowLastColumn="0" w:lastRowFirstColumn="0" w:lastRowLastColumn="0"/>
+              <w:rPr>
+                <w:lang w:val="en-CH"/>
+              </w:rPr>
+            </w:pPr>
+            <w:r>
+              <w:rPr>
+                <w:lang w:val="en-CH"/>
+              </w:rPr>
+              <w:t>Movies_Count</w:t>
+            </w:r>
+          </w:p>
+        </w:tc>
+        <w:tc>
+          <w:tcPr>
+            <w:tcW w:w="0" w:type="auto"/>
+            <w:hideMark/>
+          </w:tcPr>
+          <w:p>
+            <w:pPr>
+              <w:spacing w:after="160" w:line="259" w:lineRule="auto"/>
+              <w:cnfStyle w:val="100000000000" w:firstRow="1" w:lastRow="0" w:firstColumn="0" w:lastColumn="0" w:oddVBand="0" w:evenVBand="0" w:oddHBand="0" w:evenHBand="0" w:firstRowFirstColumn="0" w:firstRowLastColumn="0" w:lastRowFirstColumn="0" w:lastRowLastColumn="0"/>
+              <w:rPr>
+                <w:lang w:val="en-CH"/>
+              </w:rPr>
+            </w:pPr>
+            <w:r>
+              <w:rPr>
+                <w:lang w:val="en-CH"/>
+              </w:rPr>
+              <w:t>Overall_Count</w:t>
+            </w:r>
+          </w:p>
+        </w:tc>
+      </w:tr>
+    </w:tbl>
+    <w:p>
+      <w:pPr>
+        <w:rPr>
+          <w:lang w:val="en-GB"/>
+        </w:rPr>
+      </w:pPr>
+      <w:r>
+        <w:rPr>
+          <w:lang w:val="en-GB"/>
+        </w:rPr>
+        <w:t xml:space="preserve">Which allows me to draw the initial map. </w:t>
+      </w:r>
+      <w:r>
+        <w:rPr>
+          <w:lang w:val="en-GB"/>
+        </w:rPr>
+        <w:t>All the python scrips are available in `src/</w:t>
+      </w:r>
+      <w:r>
+        <w:rPr>
+          <w:lang w:val="en-GB"/>
+        </w:rPr>
+        <w:t>pre_processing</w:t>
+      </w:r>
+      <w:r>
+        <w:rPr>
+          <w:lang w:val="en-GB"/>
+        </w:rPr>
+        <w:t>`.</w:t>
+      </w:r>
+    </w:p>
+    <w:p>
+      <w:pPr>
         <w:pStyle w:val="Heading1"/>
         <w:keepLines w:val="0"/>
         <w:rPr>
-          <w:rFonts w:asciiTheme="minorHAnsi" w:eastAsiaTheme="minorHAnsi" w:hAnsiTheme="minorHAnsi" w:cstheme="minorBidi"/>
-          <w:color w:val="auto"/>
-          <w:sz w:val="22"/>
-          <w:szCs w:val="22"/>
-        </w:rPr>
-      </w:pPr>
-      <w:r>
-        <w:rPr>
-          <w:rFonts w:asciiTheme="minorHAnsi" w:eastAsiaTheme="minorHAnsi" w:hAnsiTheme="minorHAnsi" w:cstheme="minorBidi"/>
-          <w:color w:val="auto"/>
-          <w:sz w:val="22"/>
-          <w:szCs w:val="22"/>
-          <w:highlight w:val="yellow"/>
-          <w:lang w:val="fr-CH"/>
-        </w:rPr>
-        <w:t xml:space="preserve">Lorem ipsum dolor sit amet, consectetur adipiscing elit. Mauris quis tellus bibendum, aliquam mi et, fermentum neque. Sed et lectus at purus consequat accumsan eget nec risus. Suspendisse in luctus enim, vel fermentum mi. Etiam egestas efficitur mauris, sit amet iaculis purus euismod eu. Suspendisse eget ligula ut lacus ullamcorper posuere sit amet eget purus. Nullam et nunc et sem facilisis suscipit. Cras scelerisque congue ex, vitae luctus lectus elementum sed. Duis auctor, turpis quis dictum congue, justo purus tempus arcu, eu elementum quam tortor id sem. </w:t>
-      </w:r>
-      <w:r>
-        <w:rPr>
-          <w:rFonts w:asciiTheme="minorHAnsi" w:eastAsiaTheme="minorHAnsi" w:hAnsiTheme="minorHAnsi" w:cstheme="minorBidi"/>
-          <w:color w:val="auto"/>
-          <w:sz w:val="22"/>
-          <w:szCs w:val="22"/>
-          <w:highlight w:val="yellow"/>
-        </w:rPr>
-        <w:t>Suspendisse maximus, lorem sed auctor euismod, odio lorem tincidunt libero, ut viverra velit leo ut lectus.</w:t>
+          <w:lang w:val="en-GB"/>
+        </w:rPr>
+      </w:pPr>
+      <w:r>
+        <w:rPr>
+          <w:lang w:val="en-GB"/>
+        </w:rPr>
+        <w:t>Chart Interaction</w:t>
       </w:r>
     </w:p>
     <w:p>
       <w:pPr>
+        <w:rPr>
+          <w:lang w:val="en-GB"/>
+        </w:rPr>
+      </w:pPr>
+      <w:r>
+        <w:rPr>
+          <w:noProof/>
+          <w:lang w:val="en-GB"/>
+        </w:rPr>
+        <w:drawing>
+          <wp:anchor distT="0" distB="0" distL="114300" distR="114300" simplePos="0" relativeHeight="251661312" behindDoc="0" locked="0" layoutInCell="1" allowOverlap="1" wp14:anchorId="67035CE1" wp14:editId="6D3ED06D">
+            <wp:simplePos x="0" y="0"/>
+            <wp:positionH relativeFrom="column">
+              <wp:posOffset>2856091</wp:posOffset>
+            </wp:positionH>
+            <wp:positionV relativeFrom="paragraph">
+              <wp:posOffset>212043</wp:posOffset>
+            </wp:positionV>
+            <wp:extent cx="2985983" cy="1594625"/>
+            <wp:effectExtent l="0" t="0" r="0" b="5715"/>
+            <wp:wrapTopAndBottom/>
+            <wp:docPr id="1251364136" name="Picture 6" descr="A screenshot of a computer&#10;&#10;Description automatically generated"/>
+            <wp:cNvGraphicFramePr>
+              <a:graphicFrameLocks xmlns:a="http://schemas.openxmlformats.org/drawingml/2006/main" noChangeAspect="1"/>
+            </wp:cNvGraphicFramePr>
+            <a:graphic xmlns:a="http://schemas.openxmlformats.org/drawingml/2006/main">
+              <a:graphicData uri="http://schemas.openxmlformats.org/drawingml/2006/picture">
+                <pic:pic xmlns:pic="http://schemas.openxmlformats.org/drawingml/2006/picture">
+                  <pic:nvPicPr>
+                    <pic:cNvPr id="1251364136" name="Picture 6" descr="A screenshot of a computer&#10;&#10;Description automatically generated"/>
+                    <pic:cNvPicPr/>
+                  </pic:nvPicPr>
+                  <pic:blipFill>
+                    <a:blip r:embed="rId10" cstate="print">
+                      <a:extLst>
+                        <a:ext uri="{28A0092B-C50C-407E-A947-70E740481C1C}">
+                          <a14:useLocalDpi xmlns:a14="http://schemas.microsoft.com/office/drawing/2010/main" val="0"/>
+                        </a:ext>
+                      </a:extLst>
+                    </a:blip>
+                    <a:stretch>
+                      <a:fillRect/>
+                    </a:stretch>
+                  </pic:blipFill>
+                  <pic:spPr>
+                    <a:xfrm>
+                      <a:off x="0" y="0"/>
+                      <a:ext cx="2985983" cy="1594625"/>
+                    </a:xfrm>
+                    <a:prstGeom prst="rect">
+                      <a:avLst/>
+                    </a:prstGeom>
+                  </pic:spPr>
+                </pic:pic>
+              </a:graphicData>
+            </a:graphic>
+            <wp14:sizeRelH relativeFrom="page">
+              <wp14:pctWidth>0</wp14:pctWidth>
+            </wp14:sizeRelH>
+            <wp14:sizeRelV relativeFrom="page">
+              <wp14:pctHeight>0</wp14:pctHeight>
+            </wp14:sizeRelV>
+          </wp:anchor>
+        </w:drawing>
+      </w:r>
+      <w:r>
+        <w:rPr>
+          <w:noProof/>
+          <w:lang w:val="en-GB"/>
+        </w:rPr>
+        <w:drawing>
+          <wp:anchor distT="0" distB="0" distL="114300" distR="114300" simplePos="0" relativeHeight="251660288" behindDoc="0" locked="0" layoutInCell="1" allowOverlap="1" wp14:anchorId="2F395089" wp14:editId="2F29AF82">
+            <wp:simplePos x="0" y="0"/>
+            <wp:positionH relativeFrom="column">
+              <wp:posOffset>-107996</wp:posOffset>
+            </wp:positionH>
+            <wp:positionV relativeFrom="paragraph">
+              <wp:posOffset>211687</wp:posOffset>
+            </wp:positionV>
+            <wp:extent cx="2964815" cy="1593850"/>
+            <wp:effectExtent l="0" t="0" r="0" b="6350"/>
+            <wp:wrapTopAndBottom/>
+            <wp:docPr id="197339287" name="Picture 5" descr="A screenshot of a computer&#10;&#10;Description automatically generated"/>
+            <wp:cNvGraphicFramePr>
+              <a:graphicFrameLocks xmlns:a="http://schemas.openxmlformats.org/drawingml/2006/main" noChangeAspect="1"/>
+            </wp:cNvGraphicFramePr>
+            <a:graphic xmlns:a="http://schemas.openxmlformats.org/drawingml/2006/main">
+              <a:graphicData uri="http://schemas.openxmlformats.org/drawingml/2006/picture">
+                <pic:pic xmlns:pic="http://schemas.openxmlformats.org/drawingml/2006/picture">
+                  <pic:nvPicPr>
+                    <pic:cNvPr id="197339287" name="Picture 5" descr="A screenshot of a computer&#10;&#10;Description automatically generated"/>
+                    <pic:cNvPicPr/>
+                  </pic:nvPicPr>
+                  <pic:blipFill>
+                    <a:blip r:embed="rId11" cstate="print">
+                      <a:extLst>
+                        <a:ext uri="{28A0092B-C50C-407E-A947-70E740481C1C}">
+                          <a14:useLocalDpi xmlns:a14="http://schemas.microsoft.com/office/drawing/2010/main" val="0"/>
+                        </a:ext>
+                      </a:extLst>
+                    </a:blip>
+                    <a:stretch>
+                      <a:fillRect/>
+                    </a:stretch>
+                  </pic:blipFill>
+                  <pic:spPr>
+                    <a:xfrm>
+                      <a:off x="0" y="0"/>
+                      <a:ext cx="2964815" cy="1593850"/>
+                    </a:xfrm>
+                    <a:prstGeom prst="rect">
+                      <a:avLst/>
+                    </a:prstGeom>
+                  </pic:spPr>
+                </pic:pic>
+              </a:graphicData>
+            </a:graphic>
+            <wp14:sizeRelH relativeFrom="page">
+              <wp14:pctWidth>0</wp14:pctWidth>
+            </wp14:sizeRelH>
+            <wp14:sizeRelV relativeFrom="page">
+              <wp14:pctHeight>0</wp14:pctHeight>
+            </wp14:sizeRelV>
+          </wp:anchor>
+        </w:drawing>
+      </w:r>
+      <w:r>
+        <w:rPr>
+          <w:lang w:val="en-GB"/>
+        </w:rPr>
+        <w:t xml:space="preserve">Here is are a few screenshots showing the interaction we can have as of now with our data. </w:t>
+      </w:r>
+    </w:p>
+    <w:p>
+      <w:pPr>
+        <w:rPr>
+          <w:lang w:val="en-GB"/>
+        </w:rPr>
+      </w:pPr>
+      <w:r>
+        <w:rPr>
+          <w:noProof/>
+          <w:lang w:val="en-GB"/>
+        </w:rPr>
+        <w:lastRenderedPageBreak/>
+        <w:drawing>
+          <wp:anchor distT="0" distB="0" distL="114300" distR="114300" simplePos="0" relativeHeight="251663360" behindDoc="0" locked="0" layoutInCell="1" allowOverlap="1" wp14:anchorId="2D4D61EF" wp14:editId="030342E3">
+            <wp:simplePos x="0" y="0"/>
+            <wp:positionH relativeFrom="column">
+              <wp:posOffset>2210389</wp:posOffset>
+            </wp:positionH>
+            <wp:positionV relativeFrom="paragraph">
+              <wp:posOffset>371800</wp:posOffset>
+            </wp:positionV>
+            <wp:extent cx="3629025" cy="1215390"/>
+            <wp:effectExtent l="0" t="0" r="3175" b="3810"/>
+            <wp:wrapTopAndBottom/>
+            <wp:docPr id="1032848848" name="Picture 8" descr="A grey screen with a black and white background&#10;&#10;Description automatically generated"/>
+            <wp:cNvGraphicFramePr>
+              <a:graphicFrameLocks xmlns:a="http://schemas.openxmlformats.org/drawingml/2006/main" noChangeAspect="1"/>
+            </wp:cNvGraphicFramePr>
+            <a:graphic xmlns:a="http://schemas.openxmlformats.org/drawingml/2006/main">
+              <a:graphicData uri="http://schemas.openxmlformats.org/drawingml/2006/picture">
+                <pic:pic xmlns:pic="http://schemas.openxmlformats.org/drawingml/2006/picture">
+                  <pic:nvPicPr>
+                    <pic:cNvPr id="1032848848" name="Picture 8" descr="A grey screen with a black and white background&#10;&#10;Description automatically generated"/>
+                    <pic:cNvPicPr/>
+                  </pic:nvPicPr>
+                  <pic:blipFill>
+                    <a:blip r:embed="rId12" cstate="print">
+                      <a:extLst>
+                        <a:ext uri="{28A0092B-C50C-407E-A947-70E740481C1C}">
+                          <a14:useLocalDpi xmlns:a14="http://schemas.microsoft.com/office/drawing/2010/main" val="0"/>
+                        </a:ext>
+                      </a:extLst>
+                    </a:blip>
+                    <a:stretch>
+                      <a:fillRect/>
+                    </a:stretch>
+                  </pic:blipFill>
+                  <pic:spPr>
+                    <a:xfrm>
+                      <a:off x="0" y="0"/>
+                      <a:ext cx="3629025" cy="1215390"/>
+                    </a:xfrm>
+                    <a:prstGeom prst="rect">
+                      <a:avLst/>
+                    </a:prstGeom>
+                  </pic:spPr>
+                </pic:pic>
+              </a:graphicData>
+            </a:graphic>
+            <wp14:sizeRelH relativeFrom="page">
+              <wp14:pctWidth>0</wp14:pctWidth>
+            </wp14:sizeRelH>
+            <wp14:sizeRelV relativeFrom="page">
+              <wp14:pctHeight>0</wp14:pctHeight>
+            </wp14:sizeRelV>
+          </wp:anchor>
+        </w:drawing>
+      </w:r>
+      <w:r>
+        <w:rPr>
+          <w:noProof/>
+          <w:lang w:val="en-GB"/>
+        </w:rPr>
+        <w:drawing>
+          <wp:anchor distT="0" distB="0" distL="114300" distR="114300" simplePos="0" relativeHeight="251662336" behindDoc="0" locked="0" layoutInCell="1" allowOverlap="1" wp14:anchorId="07209E08" wp14:editId="078E8EA7">
+            <wp:simplePos x="0" y="0"/>
+            <wp:positionH relativeFrom="column">
+              <wp:posOffset>2540</wp:posOffset>
+            </wp:positionH>
+            <wp:positionV relativeFrom="paragraph">
+              <wp:posOffset>3810</wp:posOffset>
+            </wp:positionV>
+            <wp:extent cx="2207895" cy="1976120"/>
+            <wp:effectExtent l="0" t="0" r="1905" b="5080"/>
+            <wp:wrapTopAndBottom/>
+            <wp:docPr id="1245751778" name="Picture 7" descr="A screenshot of a computer screen&#10;&#10;Description automatically generated"/>
+            <wp:cNvGraphicFramePr>
+              <a:graphicFrameLocks xmlns:a="http://schemas.openxmlformats.org/drawingml/2006/main" noChangeAspect="1"/>
+            </wp:cNvGraphicFramePr>
+            <a:graphic xmlns:a="http://schemas.openxmlformats.org/drawingml/2006/main">
+              <a:graphicData uri="http://schemas.openxmlformats.org/drawingml/2006/picture">
+                <pic:pic xmlns:pic="http://schemas.openxmlformats.org/drawingml/2006/picture">
+                  <pic:nvPicPr>
+                    <pic:cNvPr id="1245751778" name="Picture 7" descr="A screenshot of a computer screen&#10;&#10;Description automatically generated"/>
+                    <pic:cNvPicPr/>
+                  </pic:nvPicPr>
+                  <pic:blipFill>
+                    <a:blip r:embed="rId13" cstate="print">
+                      <a:extLst>
+                        <a:ext uri="{28A0092B-C50C-407E-A947-70E740481C1C}">
+                          <a14:useLocalDpi xmlns:a14="http://schemas.microsoft.com/office/drawing/2010/main" val="0"/>
+                        </a:ext>
+                      </a:extLst>
+                    </a:blip>
+                    <a:stretch>
+                      <a:fillRect/>
+                    </a:stretch>
+                  </pic:blipFill>
+                  <pic:spPr>
+                    <a:xfrm>
+                      <a:off x="0" y="0"/>
+                      <a:ext cx="2207895" cy="1976120"/>
+                    </a:xfrm>
+                    <a:prstGeom prst="rect">
+                      <a:avLst/>
+                    </a:prstGeom>
+                  </pic:spPr>
+                </pic:pic>
+              </a:graphicData>
+            </a:graphic>
+            <wp14:sizeRelH relativeFrom="page">
+              <wp14:pctWidth>0</wp14:pctWidth>
+            </wp14:sizeRelH>
+            <wp14:sizeRelV relativeFrom="page">
+              <wp14:pctHeight>0</wp14:pctHeight>
+            </wp14:sizeRelV>
+          </wp:anchor>
+        </w:drawing>
+      </w:r>
+      <w:r>
+        <w:rPr>
+          <w:lang w:val="en-GB"/>
+        </w:rPr>
+        <w:t xml:space="preserve">So you can select a country, it will highlight </w:t>
+      </w:r>
+      <w:r>
+        <w:rPr>
+          <w:lang w:val="en-GB"/>
+        </w:rPr>
+        <w:t xml:space="preserve">the border and update the Sankey diagram too, you can click/hover on the buttons that zooms in the map. We can hover on the links it will display information regarding the number of movies / tvshows. </w:t>
+      </w:r>
+      <w:r>
+        <w:rPr>
+          <w:lang w:val="en-GB"/>
+        </w:rPr>
+        <w:t xml:space="preserve">If you hover a country we have a tooltip displaying the country’s name. </w:t>
+      </w:r>
+    </w:p>
+    <w:p>
+      <w:pPr>
         <w:pStyle w:val="Heading1"/>
         <w:keepLines w:val="0"/>
-      </w:pPr>
-      <w:r>
-        <w:t>Data Processing</w:t>
+        <w:rPr>
+          <w:lang w:val="en-GB"/>
+        </w:rPr>
+      </w:pPr>
+      <w:r>
+        <w:rPr>
+          <w:lang w:val="en-GB"/>
+        </w:rPr>
+        <w:t>Chart Integration</w:t>
       </w:r>
     </w:p>
     <w:p>
       <w:pPr>
-        <w:pStyle w:val="Heading1"/>
-        <w:keepLines w:val="0"/>
-        <w:rPr>
-          <w:rFonts w:asciiTheme="minorHAnsi" w:eastAsiaTheme="minorHAnsi" w:hAnsiTheme="minorHAnsi" w:cstheme="minorBidi"/>
-          <w:color w:val="auto"/>
-          <w:sz w:val="22"/>
-          <w:szCs w:val="22"/>
-          <w:lang w:val="fr-CH"/>
-        </w:rPr>
-      </w:pPr>
-      <w:r>
-        <w:rPr>
-          <w:rFonts w:asciiTheme="minorHAnsi" w:eastAsiaTheme="minorHAnsi" w:hAnsiTheme="minorHAnsi" w:cstheme="minorBidi"/>
-          <w:color w:val="auto"/>
-          <w:sz w:val="22"/>
-          <w:szCs w:val="22"/>
-          <w:highlight w:val="yellow"/>
-          <w:lang w:val="en-US"/>
-        </w:rPr>
-        <w:t xml:space="preserve">Lorem ipsum dolor sit amet, consectetur adipiscing elit. </w:t>
-      </w:r>
-      <w:r>
-        <w:rPr>
-          <w:rFonts w:asciiTheme="minorHAnsi" w:eastAsiaTheme="minorHAnsi" w:hAnsiTheme="minorHAnsi" w:cstheme="minorBidi"/>
-          <w:color w:val="auto"/>
-          <w:sz w:val="22"/>
-          <w:szCs w:val="22"/>
-          <w:highlight w:val="yellow"/>
-          <w:lang w:val="fr-CH"/>
-        </w:rPr>
-        <w:t>Mauris quis tellus bibendum, aliquam mi et, fermentum neque. Sed et lectus at purus consequat accumsan eget nec risus. Suspendisse in luctus enim, vel fermentum mi. Etiam egestas efficitur mauris, sit amet iaculis purus euismod eu. Suspendisse eget ligula ut lacus ullamcorper posuere sit amet eget purus. Nullam et nunc et sem facilisis suscipit. Cras scelerisque congue ex, vitae luctus lectus elementum sed. Duis auctor, turpis quis dictum congue, justo purus tempus arcu, eu elementum quam tortor id sem. Suspendisse maximus, lorem sed auctor euismod, odio lorem tincidunt libero, ut viverra velit leo ut lectus.</w:t>
+        <w:rPr>
+          <w:lang w:val="en-GB"/>
+        </w:rPr>
+      </w:pPr>
+      <w:r>
+        <w:rPr>
+          <w:noProof/>
+          <w:lang w:val="en-GB"/>
+        </w:rPr>
+        <w:drawing>
+          <wp:anchor distT="0" distB="0" distL="114300" distR="114300" simplePos="0" relativeHeight="251664384" behindDoc="0" locked="0" layoutInCell="1" allowOverlap="1" wp14:anchorId="417DBEC7" wp14:editId="00F013DD">
+            <wp:simplePos x="0" y="0"/>
+            <wp:positionH relativeFrom="column">
+              <wp:posOffset>390769</wp:posOffset>
+            </wp:positionH>
+            <wp:positionV relativeFrom="paragraph">
+              <wp:posOffset>1205865</wp:posOffset>
+            </wp:positionV>
+            <wp:extent cx="5016500" cy="2730500"/>
+            <wp:effectExtent l="0" t="0" r="0" b="0"/>
+            <wp:wrapTopAndBottom/>
+            <wp:docPr id="903420035" name="Picture 9" descr="A diagram of buttons zoom&#10;&#10;Description automatically generated"/>
+            <wp:cNvGraphicFramePr>
+              <a:graphicFrameLocks xmlns:a="http://schemas.openxmlformats.org/drawingml/2006/main" noChangeAspect="1"/>
+            </wp:cNvGraphicFramePr>
+            <a:graphic xmlns:a="http://schemas.openxmlformats.org/drawingml/2006/main">
+              <a:graphicData uri="http://schemas.openxmlformats.org/drawingml/2006/picture">
+                <pic:pic xmlns:pic="http://schemas.openxmlformats.org/drawingml/2006/picture">
+                  <pic:nvPicPr>
+                    <pic:cNvPr id="903420035" name="Picture 9" descr="A diagram of buttons zoom&#10;&#10;Description automatically generated"/>
+                    <pic:cNvPicPr/>
+                  </pic:nvPicPr>
+                  <pic:blipFill>
+                    <a:blip r:embed="rId14">
+                      <a:extLst>
+                        <a:ext uri="{28A0092B-C50C-407E-A947-70E740481C1C}">
+                          <a14:useLocalDpi xmlns:a14="http://schemas.microsoft.com/office/drawing/2010/main" val="0"/>
+                        </a:ext>
+                      </a:extLst>
+                    </a:blip>
+                    <a:stretch>
+                      <a:fillRect/>
+                    </a:stretch>
+                  </pic:blipFill>
+                  <pic:spPr>
+                    <a:xfrm>
+                      <a:off x="0" y="0"/>
+                      <a:ext cx="5016500" cy="2730500"/>
+                    </a:xfrm>
+                    <a:prstGeom prst="rect">
+                      <a:avLst/>
+                    </a:prstGeom>
+                  </pic:spPr>
+                </pic:pic>
+              </a:graphicData>
+            </a:graphic>
+            <wp14:sizeRelH relativeFrom="page">
+              <wp14:pctWidth>0</wp14:pctWidth>
+            </wp14:sizeRelH>
+            <wp14:sizeRelV relativeFrom="page">
+              <wp14:pctHeight>0</wp14:pctHeight>
+            </wp14:sizeRelV>
+          </wp:anchor>
+        </w:drawing>
+      </w:r>
+      <w:r>
+        <w:rPr>
+          <w:lang w:val="en-GB"/>
+        </w:rPr>
+        <w:t xml:space="preserve">Now let’s talk about Integration, </w:t>
+      </w:r>
+      <w:r>
+        <w:rPr>
+          <w:lang w:val="en-GB"/>
+        </w:rPr>
+        <w:t xml:space="preserve">we currently have an event listener on the selected country, that allows us to </w:t>
+      </w:r>
+      <w:r>
+        <w:rPr>
+          <w:lang w:val="en-GB"/>
+        </w:rPr>
+        <w:t xml:space="preserve">know when a country is selected, once this value changes or is not null the idioms changes, for now, the Sankey changes, and the border of the country gets highlighted. </w:t>
+      </w:r>
+      <w:r>
+        <w:rPr>
+          <w:lang w:val="en-GB"/>
+        </w:rPr>
+        <w:t>We added events listener to the genres and type of shows i</w:t>
+      </w:r>
+      <w:r>
+        <w:rPr>
+          <w:lang w:val="en-GB"/>
+        </w:rPr>
+        <w:t>f it is</w:t>
+      </w:r>
+      <w:r>
+        <w:rPr>
+          <w:lang w:val="en-GB"/>
+        </w:rPr>
+        <w:t xml:space="preserve"> Movies or Series, but as of now the interaction is only one way only since we need to pre-process some other data but we need to find an efficient way of redrawing the map to be efficient. </w:t>
       </w:r>
     </w:p>
     <w:p>
       <w:pPr>
-        <w:pStyle w:val="Heading1"/>
-        <w:keepLines w:val="0"/>
-        <w:rPr>
-          <w:lang w:val="fr-CH"/>
-        </w:rPr>
-      </w:pPr>
-      <w:r>
-        <w:rPr>
-          <w:lang w:val="fr-CH"/>
-        </w:rPr>
-        <w:t>Chart Interaction</w:t>
-      </w:r>
-    </w:p>
-    <w:p>
-      <w:pPr>
-        <w:pStyle w:val="Heading1"/>
-        <w:keepLines w:val="0"/>
-        <w:rPr>
-          <w:rFonts w:asciiTheme="minorHAnsi" w:eastAsiaTheme="minorHAnsi" w:hAnsiTheme="minorHAnsi" w:cstheme="minorBidi"/>
-          <w:color w:val="auto"/>
-          <w:sz w:val="22"/>
-          <w:szCs w:val="22"/>
-          <w:lang w:val="fr-CH"/>
-        </w:rPr>
-      </w:pPr>
-      <w:r>
-        <w:rPr>
-          <w:rFonts w:asciiTheme="minorHAnsi" w:eastAsiaTheme="minorHAnsi" w:hAnsiTheme="minorHAnsi" w:cstheme="minorBidi"/>
-          <w:color w:val="auto"/>
-          <w:sz w:val="22"/>
-          <w:szCs w:val="22"/>
-          <w:highlight w:val="yellow"/>
-          <w:lang w:val="fr-CH"/>
-        </w:rPr>
-        <w:t xml:space="preserve">Lorem ipsum dolor sit amet, consectetur adipiscing elit. Mauris quis tellus bibendum, aliquam mi et, fermentum neque. Sed et lectus at purus consequat accumsan eget nec risus. Suspendisse in luctus enim, vel fermentum mi. Etiam egestas efficitur mauris, sit amet iaculis purus euismod eu. Suspendisse eget ligula ut lacus ullamcorper posuere sit amet eget purus. Nullam et nunc et sem facilisis suscipit. Cras scelerisque congue ex, vitae luctus lectus elementum sed. Duis auctor, turpis quis dictum congue, </w:t>
-      </w:r>
-      <w:r>
-        <w:rPr>
-          <w:rFonts w:asciiTheme="minorHAnsi" w:eastAsiaTheme="minorHAnsi" w:hAnsiTheme="minorHAnsi" w:cstheme="minorBidi"/>
-          <w:color w:val="auto"/>
-          <w:sz w:val="22"/>
-          <w:szCs w:val="22"/>
-          <w:highlight w:val="yellow"/>
-          <w:lang w:val="fr-CH"/>
-        </w:rPr>
-        <w:lastRenderedPageBreak/>
-        <w:t>justo purus tempus arcu, eu elementum quam tortor id sem. Suspendisse maximus, lorem sed auctor euismod, odio lorem tincidunt libero, ut viverra velit leo ut lectus.</w:t>
-      </w:r>
-    </w:p>
-    <w:p>
-      <w:pPr>
-        <w:pStyle w:val="Heading1"/>
-        <w:keepLines w:val="0"/>
-        <w:rPr>
-          <w:lang w:val="fr-CH"/>
-        </w:rPr>
-      </w:pPr>
-      <w:r>
-        <w:rPr>
-          <w:lang w:val="fr-CH"/>
-        </w:rPr>
-        <w:t>Chart Integration</w:t>
-      </w:r>
-    </w:p>
-    <w:p>
-      <w:pPr>
-        <w:pStyle w:val="Heading1"/>
-        <w:keepLines w:val="0"/>
-        <w:rPr>
-          <w:rFonts w:asciiTheme="minorHAnsi" w:eastAsiaTheme="minorHAnsi" w:hAnsiTheme="minorHAnsi" w:cstheme="minorBidi"/>
-          <w:color w:val="auto"/>
-          <w:sz w:val="22"/>
-          <w:szCs w:val="22"/>
-        </w:rPr>
-      </w:pPr>
-      <w:r>
-        <w:rPr>
-          <w:rFonts w:asciiTheme="minorHAnsi" w:eastAsiaTheme="minorHAnsi" w:hAnsiTheme="minorHAnsi" w:cstheme="minorBidi"/>
-          <w:color w:val="auto"/>
-          <w:sz w:val="22"/>
-          <w:szCs w:val="22"/>
-          <w:highlight w:val="yellow"/>
-          <w:lang w:val="fr-CH"/>
-        </w:rPr>
-        <w:t xml:space="preserve">Lorem ipsum dolor sit amet, consectetur adipiscing elit. Mauris quis tellus bibendum, aliquam mi et, fermentum neque. Sed et lectus at purus consequat accumsan eget nec risus. Suspendisse in luctus enim, vel fermentum mi. Etiam egestas efficitur mauris, sit amet iaculis purus euismod eu. Suspendisse eget ligula ut lacus ullamcorper posuere sit amet eget purus. Nullam et nunc et sem facilisis suscipit. Cras scelerisque congue ex, vitae luctus lectus elementum sed. Duis auctor, turpis quis dictum congue, justo purus tempus arcu, eu elementum quam tortor id sem. </w:t>
-      </w:r>
-      <w:r>
-        <w:rPr>
-          <w:rFonts w:asciiTheme="minorHAnsi" w:eastAsiaTheme="minorHAnsi" w:hAnsiTheme="minorHAnsi" w:cstheme="minorBidi"/>
-          <w:color w:val="auto"/>
-          <w:sz w:val="22"/>
-          <w:szCs w:val="22"/>
-          <w:highlight w:val="yellow"/>
-        </w:rPr>
-        <w:t>Suspendisse maximus, lorem sed auctor euismod, odio lorem tincidunt libero, ut viverra velit leo ut lectus.</w:t>
-      </w:r>
+        <w:rPr>
+          <w:lang w:val="en-GB"/>
+        </w:rPr>
+      </w:pPr>
     </w:p>
     <w:sectPr>
       <w:pgSz w:w="11906" w:h="16838"/>
@@ -1818,7 +2424,6 @@
   <w:style w:type="character" w:default="1" w:styleId="DefaultParagraphFont">
     <w:name w:val="Default Paragraph Font"/>
     <w:uiPriority w:val="1"/>
-    <w:semiHidden/>
     <w:unhideWhenUsed/>
   </w:style>
   <w:style w:type="table" w:default="1" w:styleId="TableNormal">
@@ -1995,6 +2600,306 @@
       <w:sz w:val="18"/>
       <w:szCs w:val="18"/>
     </w:rPr>
+  </w:style>
+  <w:style w:type="table" w:styleId="GridTable4-Accent3">
+    <w:name w:val="Grid Table 4 Accent 3"/>
+    <w:basedOn w:val="TableNormal"/>
+    <w:uiPriority w:val="49"/>
+    <w:rsid w:val="008C1195"/>
+    <w:pPr>
+      <w:spacing w:after="0" w:line="240" w:lineRule="auto"/>
+    </w:pPr>
+    <w:tblPr>
+      <w:tblStyleRowBandSize w:val="1"/>
+      <w:tblStyleColBandSize w:val="1"/>
+      <w:tblBorders>
+        <w:top w:val="single" w:sz="4" w:space="0" w:color="C9C9C9" w:themeColor="accent3" w:themeTint="99"/>
+        <w:left w:val="single" w:sz="4" w:space="0" w:color="C9C9C9" w:themeColor="accent3" w:themeTint="99"/>
+        <w:bottom w:val="single" w:sz="4" w:space="0" w:color="C9C9C9" w:themeColor="accent3" w:themeTint="99"/>
+        <w:right w:val="single" w:sz="4" w:space="0" w:color="C9C9C9" w:themeColor="accent3" w:themeTint="99"/>
+        <w:insideH w:val="single" w:sz="4" w:space="0" w:color="C9C9C9" w:themeColor="accent3" w:themeTint="99"/>
+        <w:insideV w:val="single" w:sz="4" w:space="0" w:color="C9C9C9" w:themeColor="accent3" w:themeTint="99"/>
+      </w:tblBorders>
+    </w:tblPr>
+    <w:tblStylePr w:type="firstRow">
+      <w:rPr>
+        <w:b/>
+        <w:bCs/>
+        <w:color w:val="FFFFFF" w:themeColor="background1"/>
+      </w:rPr>
+      <w:tblPr/>
+      <w:tcPr>
+        <w:tcBorders>
+          <w:top w:val="single" w:sz="4" w:space="0" w:color="A5A5A5" w:themeColor="accent3"/>
+          <w:left w:val="single" w:sz="4" w:space="0" w:color="A5A5A5" w:themeColor="accent3"/>
+          <w:bottom w:val="single" w:sz="4" w:space="0" w:color="A5A5A5" w:themeColor="accent3"/>
+          <w:right w:val="single" w:sz="4" w:space="0" w:color="A5A5A5" w:themeColor="accent3"/>
+          <w:insideH w:val="nil"/>
+          <w:insideV w:val="nil"/>
+        </w:tcBorders>
+        <w:shd w:val="clear" w:color="auto" w:fill="A5A5A5" w:themeFill="accent3"/>
+      </w:tcPr>
+    </w:tblStylePr>
+    <w:tblStylePr w:type="lastRow">
+      <w:rPr>
+        <w:b/>
+        <w:bCs/>
+      </w:rPr>
+      <w:tblPr/>
+      <w:tcPr>
+        <w:tcBorders>
+          <w:top w:val="double" w:sz="4" w:space="0" w:color="A5A5A5" w:themeColor="accent3"/>
+        </w:tcBorders>
+      </w:tcPr>
+    </w:tblStylePr>
+    <w:tblStylePr w:type="firstCol">
+      <w:rPr>
+        <w:b/>
+        <w:bCs/>
+      </w:rPr>
+    </w:tblStylePr>
+    <w:tblStylePr w:type="lastCol">
+      <w:rPr>
+        <w:b/>
+        <w:bCs/>
+      </w:rPr>
+    </w:tblStylePr>
+    <w:tblStylePr w:type="band1Vert">
+      <w:tblPr/>
+      <w:tcPr>
+        <w:shd w:val="clear" w:color="auto" w:fill="EDEDED" w:themeFill="accent3" w:themeFillTint="33"/>
+      </w:tcPr>
+    </w:tblStylePr>
+    <w:tblStylePr w:type="band1Horz">
+      <w:tblPr/>
+      <w:tcPr>
+        <w:shd w:val="clear" w:color="auto" w:fill="EDEDED" w:themeFill="accent3" w:themeFillTint="33"/>
+      </w:tcPr>
+    </w:tblStylePr>
+  </w:style>
+  <w:style w:type="table" w:styleId="GridTable4-Accent1">
+    <w:name w:val="Grid Table 4 Accent 1"/>
+    <w:basedOn w:val="TableNormal"/>
+    <w:uiPriority w:val="49"/>
+    <w:rsid w:val="008C1195"/>
+    <w:pPr>
+      <w:spacing w:after="0" w:line="240" w:lineRule="auto"/>
+    </w:pPr>
+    <w:tblPr>
+      <w:tblStyleRowBandSize w:val="1"/>
+      <w:tblStyleColBandSize w:val="1"/>
+      <w:tblBorders>
+        <w:top w:val="single" w:sz="4" w:space="0" w:color="8EAADB" w:themeColor="accent1" w:themeTint="99"/>
+        <w:left w:val="single" w:sz="4" w:space="0" w:color="8EAADB" w:themeColor="accent1" w:themeTint="99"/>
+        <w:bottom w:val="single" w:sz="4" w:space="0" w:color="8EAADB" w:themeColor="accent1" w:themeTint="99"/>
+        <w:right w:val="single" w:sz="4" w:space="0" w:color="8EAADB" w:themeColor="accent1" w:themeTint="99"/>
+        <w:insideH w:val="single" w:sz="4" w:space="0" w:color="8EAADB" w:themeColor="accent1" w:themeTint="99"/>
+        <w:insideV w:val="single" w:sz="4" w:space="0" w:color="8EAADB" w:themeColor="accent1" w:themeTint="99"/>
+      </w:tblBorders>
+    </w:tblPr>
+    <w:tblStylePr w:type="firstRow">
+      <w:rPr>
+        <w:b/>
+        <w:bCs/>
+        <w:color w:val="FFFFFF" w:themeColor="background1"/>
+      </w:rPr>
+      <w:tblPr/>
+      <w:tcPr>
+        <w:tcBorders>
+          <w:top w:val="single" w:sz="4" w:space="0" w:color="4472C4" w:themeColor="accent1"/>
+          <w:left w:val="single" w:sz="4" w:space="0" w:color="4472C4" w:themeColor="accent1"/>
+          <w:bottom w:val="single" w:sz="4" w:space="0" w:color="4472C4" w:themeColor="accent1"/>
+          <w:right w:val="single" w:sz="4" w:space="0" w:color="4472C4" w:themeColor="accent1"/>
+          <w:insideH w:val="nil"/>
+          <w:insideV w:val="nil"/>
+        </w:tcBorders>
+        <w:shd w:val="clear" w:color="auto" w:fill="4472C4" w:themeFill="accent1"/>
+      </w:tcPr>
+    </w:tblStylePr>
+    <w:tblStylePr w:type="lastRow">
+      <w:rPr>
+        <w:b/>
+        <w:bCs/>
+      </w:rPr>
+      <w:tblPr/>
+      <w:tcPr>
+        <w:tcBorders>
+          <w:top w:val="double" w:sz="4" w:space="0" w:color="4472C4" w:themeColor="accent1"/>
+        </w:tcBorders>
+      </w:tcPr>
+    </w:tblStylePr>
+    <w:tblStylePr w:type="firstCol">
+      <w:rPr>
+        <w:b/>
+        <w:bCs/>
+      </w:rPr>
+    </w:tblStylePr>
+    <w:tblStylePr w:type="lastCol">
+      <w:rPr>
+        <w:b/>
+        <w:bCs/>
+      </w:rPr>
+    </w:tblStylePr>
+    <w:tblStylePr w:type="band1Vert">
+      <w:tblPr/>
+      <w:tcPr>
+        <w:shd w:val="clear" w:color="auto" w:fill="D9E2F3" w:themeFill="accent1" w:themeFillTint="33"/>
+      </w:tcPr>
+    </w:tblStylePr>
+    <w:tblStylePr w:type="band1Horz">
+      <w:tblPr/>
+      <w:tcPr>
+        <w:shd w:val="clear" w:color="auto" w:fill="D9E2F3" w:themeFill="accent1" w:themeFillTint="33"/>
+      </w:tcPr>
+    </w:tblStylePr>
+  </w:style>
+  <w:style w:type="table" w:styleId="ListTable4-Accent3">
+    <w:name w:val="List Table 4 Accent 3"/>
+    <w:basedOn w:val="TableNormal"/>
+    <w:uiPriority w:val="49"/>
+    <w:rsid w:val="008C1195"/>
+    <w:pPr>
+      <w:spacing w:after="0" w:line="240" w:lineRule="auto"/>
+    </w:pPr>
+    <w:tblPr>
+      <w:tblStyleRowBandSize w:val="1"/>
+      <w:tblStyleColBandSize w:val="1"/>
+      <w:tblBorders>
+        <w:top w:val="single" w:sz="4" w:space="0" w:color="C9C9C9" w:themeColor="accent3" w:themeTint="99"/>
+        <w:left w:val="single" w:sz="4" w:space="0" w:color="C9C9C9" w:themeColor="accent3" w:themeTint="99"/>
+        <w:bottom w:val="single" w:sz="4" w:space="0" w:color="C9C9C9" w:themeColor="accent3" w:themeTint="99"/>
+        <w:right w:val="single" w:sz="4" w:space="0" w:color="C9C9C9" w:themeColor="accent3" w:themeTint="99"/>
+        <w:insideH w:val="single" w:sz="4" w:space="0" w:color="C9C9C9" w:themeColor="accent3" w:themeTint="99"/>
+      </w:tblBorders>
+    </w:tblPr>
+    <w:tblStylePr w:type="firstRow">
+      <w:rPr>
+        <w:b/>
+        <w:bCs/>
+        <w:color w:val="FFFFFF" w:themeColor="background1"/>
+      </w:rPr>
+      <w:tblPr/>
+      <w:tcPr>
+        <w:tcBorders>
+          <w:top w:val="single" w:sz="4" w:space="0" w:color="A5A5A5" w:themeColor="accent3"/>
+          <w:left w:val="single" w:sz="4" w:space="0" w:color="A5A5A5" w:themeColor="accent3"/>
+          <w:bottom w:val="single" w:sz="4" w:space="0" w:color="A5A5A5" w:themeColor="accent3"/>
+          <w:right w:val="single" w:sz="4" w:space="0" w:color="A5A5A5" w:themeColor="accent3"/>
+          <w:insideH w:val="nil"/>
+        </w:tcBorders>
+        <w:shd w:val="clear" w:color="auto" w:fill="A5A5A5" w:themeFill="accent3"/>
+      </w:tcPr>
+    </w:tblStylePr>
+    <w:tblStylePr w:type="lastRow">
+      <w:rPr>
+        <w:b/>
+        <w:bCs/>
+      </w:rPr>
+      <w:tblPr/>
+      <w:tcPr>
+        <w:tcBorders>
+          <w:top w:val="double" w:sz="4" w:space="0" w:color="C9C9C9" w:themeColor="accent3" w:themeTint="99"/>
+        </w:tcBorders>
+      </w:tcPr>
+    </w:tblStylePr>
+    <w:tblStylePr w:type="firstCol">
+      <w:rPr>
+        <w:b/>
+        <w:bCs/>
+      </w:rPr>
+    </w:tblStylePr>
+    <w:tblStylePr w:type="lastCol">
+      <w:rPr>
+        <w:b/>
+        <w:bCs/>
+      </w:rPr>
+    </w:tblStylePr>
+    <w:tblStylePr w:type="band1Vert">
+      <w:tblPr/>
+      <w:tcPr>
+        <w:shd w:val="clear" w:color="auto" w:fill="EDEDED" w:themeFill="accent3" w:themeFillTint="33"/>
+      </w:tcPr>
+    </w:tblStylePr>
+    <w:tblStylePr w:type="band1Horz">
+      <w:tblPr/>
+      <w:tcPr>
+        <w:shd w:val="clear" w:color="auto" w:fill="EDEDED" w:themeFill="accent3" w:themeFillTint="33"/>
+      </w:tcPr>
+    </w:tblStylePr>
+  </w:style>
+  <w:style w:type="table" w:styleId="ListTable4-Accent5">
+    <w:name w:val="List Table 4 Accent 5"/>
+    <w:basedOn w:val="TableNormal"/>
+    <w:uiPriority w:val="49"/>
+    <w:rsid w:val="008C1195"/>
+    <w:pPr>
+      <w:spacing w:after="0" w:line="240" w:lineRule="auto"/>
+    </w:pPr>
+    <w:tblPr>
+      <w:tblStyleRowBandSize w:val="1"/>
+      <w:tblStyleColBandSize w:val="1"/>
+      <w:tblBorders>
+        <w:top w:val="single" w:sz="4" w:space="0" w:color="9CC2E5" w:themeColor="accent5" w:themeTint="99"/>
+        <w:left w:val="single" w:sz="4" w:space="0" w:color="9CC2E5" w:themeColor="accent5" w:themeTint="99"/>
+        <w:bottom w:val="single" w:sz="4" w:space="0" w:color="9CC2E5" w:themeColor="accent5" w:themeTint="99"/>
+        <w:right w:val="single" w:sz="4" w:space="0" w:color="9CC2E5" w:themeColor="accent5" w:themeTint="99"/>
+        <w:insideH w:val="single" w:sz="4" w:space="0" w:color="9CC2E5" w:themeColor="accent5" w:themeTint="99"/>
+      </w:tblBorders>
+    </w:tblPr>
+    <w:tblStylePr w:type="firstRow">
+      <w:rPr>
+        <w:b/>
+        <w:bCs/>
+        <w:color w:val="FFFFFF" w:themeColor="background1"/>
+      </w:rPr>
+      <w:tblPr/>
+      <w:tcPr>
+        <w:tcBorders>
+          <w:top w:val="single" w:sz="4" w:space="0" w:color="5B9BD5" w:themeColor="accent5"/>
+          <w:left w:val="single" w:sz="4" w:space="0" w:color="5B9BD5" w:themeColor="accent5"/>
+          <w:bottom w:val="single" w:sz="4" w:space="0" w:color="5B9BD5" w:themeColor="accent5"/>
+          <w:right w:val="single" w:sz="4" w:space="0" w:color="5B9BD5" w:themeColor="accent5"/>
+          <w:insideH w:val="nil"/>
+        </w:tcBorders>
+        <w:shd w:val="clear" w:color="auto" w:fill="5B9BD5" w:themeFill="accent5"/>
+      </w:tcPr>
+    </w:tblStylePr>
+    <w:tblStylePr w:type="lastRow">
+      <w:rPr>
+        <w:b/>
+        <w:bCs/>
+      </w:rPr>
+      <w:tblPr/>
+      <w:tcPr>
+        <w:tcBorders>
+          <w:top w:val="double" w:sz="4" w:space="0" w:color="9CC2E5" w:themeColor="accent5" w:themeTint="99"/>
+        </w:tcBorders>
+      </w:tcPr>
+    </w:tblStylePr>
+    <w:tblStylePr w:type="firstCol">
+      <w:rPr>
+        <w:b/>
+        <w:bCs/>
+      </w:rPr>
+    </w:tblStylePr>
+    <w:tblStylePr w:type="lastCol">
+      <w:rPr>
+        <w:b/>
+        <w:bCs/>
+      </w:rPr>
+    </w:tblStylePr>
+    <w:tblStylePr w:type="band1Vert">
+      <w:tblPr/>
+      <w:tcPr>
+        <w:shd w:val="clear" w:color="auto" w:fill="DEEAF6" w:themeFill="accent5" w:themeFillTint="33"/>
+      </w:tcPr>
+    </w:tblStylePr>
+    <w:tblStylePr w:type="band1Horz">
+      <w:tblPr/>
+      <w:tcPr>
+        <w:shd w:val="clear" w:color="auto" w:fill="DEEAF6" w:themeFill="accent5" w:themeFillTint="33"/>
+      </w:tcPr>
+    </w:tblStylePr>
   </w:style>
 </w:styles>
 </file>

</xml_diff>